<commit_message>
Added notes for SQL, Design patterns. Practiced codes on assemblies. Added SQL DDL Commands practice.
</commit_message>
<xml_diff>
--- a/Notes/Assemblies.docx
+++ b/Notes/Assemblies.docx
@@ -124,6 +124,7 @@
       </w:pPr>
       <w:r>
         <w:rPr>
+          <w:noProof/>
           <w:sz w:val="24"/>
           <w:szCs w:val="24"/>
         </w:rPr>
@@ -296,23 +297,7 @@
           <w:sz w:val="24"/>
           <w:szCs w:val="24"/>
         </w:rPr>
-        <w:t xml:space="preserve">When .net framework is </w:t>
-      </w:r>
-      <w:proofErr w:type="gramStart"/>
-      <w:r>
-        <w:rPr>
-          <w:sz w:val="24"/>
-          <w:szCs w:val="24"/>
-        </w:rPr>
-        <w:t>installed</w:t>
-      </w:r>
-      <w:proofErr w:type="gramEnd"/>
-      <w:r>
-        <w:rPr>
-          <w:sz w:val="24"/>
-          <w:szCs w:val="24"/>
-        </w:rPr>
-        <w:t xml:space="preserve"> a new directory is added to the hard drive during the installation process. We store all the assembled files in this assembly cache.</w:t>
+        <w:t>When .net framework is installed a new directory is added to the hard drive during the installation process. We store all the assembled files in this assembly cache.</w:t>
       </w:r>
     </w:p>
     <w:p>
@@ -342,21 +327,12 @@
           <w:szCs w:val="24"/>
         </w:rPr>
       </w:pPr>
-      <w:proofErr w:type="gramStart"/>
-      <w:r>
-        <w:rPr>
-          <w:sz w:val="24"/>
-          <w:szCs w:val="24"/>
-        </w:rPr>
-        <w:t>Private :</w:t>
-      </w:r>
-      <w:proofErr w:type="gramEnd"/>
-      <w:r>
-        <w:rPr>
-          <w:sz w:val="24"/>
-          <w:szCs w:val="24"/>
-        </w:rPr>
-        <w:t xml:space="preserve"> restricted files for applications.</w:t>
+      <w:r>
+        <w:rPr>
+          <w:sz w:val="24"/>
+          <w:szCs w:val="24"/>
+        </w:rPr>
+        <w:t>Private : restricted files for applications.</w:t>
       </w:r>
     </w:p>
     <w:p>
@@ -376,23 +352,7 @@
           <w:sz w:val="24"/>
           <w:szCs w:val="24"/>
         </w:rPr>
-        <w:t xml:space="preserve">Global: All assemblies in the global cache must have different namespaces. The folder name </w:t>
-      </w:r>
-      <w:proofErr w:type="gramStart"/>
-      <w:r>
-        <w:rPr>
-          <w:sz w:val="24"/>
-          <w:szCs w:val="24"/>
-        </w:rPr>
-        <w:t>have</w:t>
-      </w:r>
-      <w:proofErr w:type="gramEnd"/>
-      <w:r>
-        <w:rPr>
-          <w:sz w:val="24"/>
-          <w:szCs w:val="24"/>
-        </w:rPr>
-        <w:t xml:space="preserve"> the assembly distinct identity.</w:t>
+        <w:t>Global: All assemblies in the global cache must have different namespaces. The folder name have the assembly distinct identity.</w:t>
       </w:r>
     </w:p>
     <w:p>
@@ -502,17 +462,8 @@
           <w:sz w:val="24"/>
           <w:szCs w:val="24"/>
         </w:rPr>
-        <w:t xml:space="preserve">There are two types of </w:t>
-      </w:r>
-      <w:proofErr w:type="gramStart"/>
-      <w:r>
-        <w:rPr>
-          <w:sz w:val="24"/>
-          <w:szCs w:val="24"/>
-        </w:rPr>
-        <w:t>Assemblies :</w:t>
-      </w:r>
-      <w:proofErr w:type="gramEnd"/>
+        <w:t>There are two types of Assemblies :</w:t>
+      </w:r>
     </w:p>
     <w:p>
       <w:pPr>
@@ -595,23 +546,7 @@
           <w:sz w:val="24"/>
           <w:szCs w:val="24"/>
         </w:rPr>
-        <w:t xml:space="preserve">If multiple applications </w:t>
-      </w:r>
-      <w:proofErr w:type="gramStart"/>
-      <w:r>
-        <w:rPr>
-          <w:sz w:val="24"/>
-          <w:szCs w:val="24"/>
-        </w:rPr>
-        <w:t>wants</w:t>
-      </w:r>
-      <w:proofErr w:type="gramEnd"/>
-      <w:r>
-        <w:rPr>
-          <w:sz w:val="24"/>
-          <w:szCs w:val="24"/>
-        </w:rPr>
-        <w:t xml:space="preserve"> to use the same assembly then we need to develop the assembly for each application separately as a result we duplicate the code and disk space usage is increased.</w:t>
+        <w:t>If multiple applications wants to use the same assembly then we need to develop the assembly for each application separately as a result we duplicate the code and disk space usage is increased.</w:t>
       </w:r>
     </w:p>
     <w:p>
@@ -663,48 +598,23 @@
           <w:sz w:val="24"/>
           <w:szCs w:val="24"/>
         </w:rPr>
-        <w:t xml:space="preserve">All these shared assemblies are stored in GAC </w:t>
-      </w:r>
-      <w:proofErr w:type="gramStart"/>
-      <w:r>
-        <w:rPr>
-          <w:sz w:val="24"/>
-          <w:szCs w:val="24"/>
-        </w:rPr>
-        <w:t>( Global</w:t>
-      </w:r>
-      <w:proofErr w:type="gramEnd"/>
-      <w:r>
-        <w:rPr>
-          <w:sz w:val="24"/>
-          <w:szCs w:val="24"/>
-        </w:rPr>
-        <w:t xml:space="preserve"> Assembly Cache)</w:t>
-      </w:r>
-    </w:p>
-    <w:p>
-      <w:pPr>
-        <w:pStyle w:val="ListParagraph"/>
-        <w:rPr>
-          <w:sz w:val="24"/>
-          <w:szCs w:val="24"/>
-        </w:rPr>
-      </w:pPr>
-      <w:proofErr w:type="gramStart"/>
-      <w:r>
-        <w:rPr>
-          <w:sz w:val="24"/>
-          <w:szCs w:val="24"/>
-        </w:rPr>
-        <w:t>GAC :</w:t>
-      </w:r>
-      <w:proofErr w:type="gramEnd"/>
-      <w:r>
-        <w:rPr>
-          <w:sz w:val="24"/>
-          <w:szCs w:val="24"/>
-        </w:rPr>
-        <w:t xml:space="preserve"> a common location for shared assemblies on a computer.</w:t>
+        <w:t>All these shared assemblies are stored in GAC ( Global Assembly Cache)</w:t>
+      </w:r>
+    </w:p>
+    <w:p>
+      <w:pPr>
+        <w:pStyle w:val="ListParagraph"/>
+        <w:rPr>
+          <w:sz w:val="24"/>
+          <w:szCs w:val="24"/>
+        </w:rPr>
+      </w:pPr>
+      <w:r>
+        <w:rPr>
+          <w:sz w:val="24"/>
+          <w:szCs w:val="24"/>
+        </w:rPr>
+        <w:t>GAC : a common location for shared assemblies on a computer.</w:t>
       </w:r>
     </w:p>
     <w:p>
@@ -731,21 +641,12 @@
           <w:szCs w:val="24"/>
         </w:rPr>
       </w:pPr>
-      <w:proofErr w:type="gramStart"/>
-      <w:r>
-        <w:rPr>
-          <w:sz w:val="24"/>
-          <w:szCs w:val="24"/>
-        </w:rPr>
-        <w:t>But,</w:t>
-      </w:r>
-      <w:proofErr w:type="gramEnd"/>
-      <w:r>
-        <w:rPr>
-          <w:sz w:val="24"/>
-          <w:szCs w:val="24"/>
-        </w:rPr>
-        <w:t xml:space="preserve"> if not deployed properly with appropriate steps there is a chance of version conflicts.</w:t>
+      <w:r>
+        <w:rPr>
+          <w:sz w:val="24"/>
+          <w:szCs w:val="24"/>
+        </w:rPr>
+        <w:t>But, if not deployed properly with appropriate steps there is a chance of version conflicts.</w:t>
       </w:r>
     </w:p>
     <w:p>
@@ -822,17 +723,8 @@
           <w:sz w:val="24"/>
           <w:szCs w:val="24"/>
         </w:rPr>
-        <w:t xml:space="preserve">Prevents versioning </w:t>
-      </w:r>
-      <w:proofErr w:type="gramStart"/>
-      <w:r>
-        <w:rPr>
-          <w:sz w:val="24"/>
-          <w:szCs w:val="24"/>
-        </w:rPr>
-        <w:t>conflicts</w:t>
-      </w:r>
-      <w:proofErr w:type="gramEnd"/>
+        <w:t>Prevents versioning conflicts</w:t>
+      </w:r>
     </w:p>
     <w:p>
       <w:pPr>
@@ -848,17 +740,8 @@
           <w:sz w:val="24"/>
           <w:szCs w:val="24"/>
         </w:rPr>
-        <w:t xml:space="preserve">Allows to add into the </w:t>
-      </w:r>
-      <w:proofErr w:type="gramStart"/>
-      <w:r>
-        <w:rPr>
-          <w:sz w:val="24"/>
-          <w:szCs w:val="24"/>
-        </w:rPr>
-        <w:t>Gac</w:t>
-      </w:r>
-      <w:proofErr w:type="gramEnd"/>
+        <w:t>Allows to add into the Gac</w:t>
+      </w:r>
     </w:p>
     <w:p>
       <w:pPr>
@@ -982,21 +865,12 @@
           <w:szCs w:val="24"/>
         </w:rPr>
       </w:pPr>
-      <w:proofErr w:type="gramStart"/>
-      <w:r>
-        <w:rPr>
-          <w:sz w:val="24"/>
-          <w:szCs w:val="24"/>
-        </w:rPr>
-        <w:t>Location :</w:t>
-      </w:r>
-      <w:proofErr w:type="gramEnd"/>
-      <w:r>
-        <w:rPr>
-          <w:sz w:val="24"/>
-          <w:szCs w:val="24"/>
-        </w:rPr>
-        <w:t xml:space="preserve"> </w:t>
+      <w:r>
+        <w:rPr>
+          <w:sz w:val="24"/>
+          <w:szCs w:val="24"/>
+        </w:rPr>
+        <w:t xml:space="preserve">Location : </w:t>
       </w:r>
       <w:r>
         <w:rPr>
@@ -1038,17 +912,8 @@
           <w:sz w:val="24"/>
           <w:szCs w:val="24"/>
         </w:rPr>
-        <w:t xml:space="preserve">Simply drag and </w:t>
-      </w:r>
-      <w:proofErr w:type="gramStart"/>
-      <w:r>
-        <w:rPr>
-          <w:sz w:val="24"/>
-          <w:szCs w:val="24"/>
-        </w:rPr>
-        <w:t>drop</w:t>
-      </w:r>
-      <w:proofErr w:type="gramEnd"/>
+        <w:t>Simply drag and drop</w:t>
+      </w:r>
     </w:p>
     <w:p>
       <w:pPr>
@@ -1102,17 +967,8 @@
           <w:sz w:val="24"/>
           <w:szCs w:val="24"/>
         </w:rPr>
-        <w:t xml:space="preserve">Create an </w:t>
-      </w:r>
-      <w:proofErr w:type="gramStart"/>
-      <w:r>
-        <w:rPr>
-          <w:sz w:val="24"/>
-          <w:szCs w:val="24"/>
-        </w:rPr>
-        <w:t>assembly</w:t>
-      </w:r>
-      <w:proofErr w:type="gramEnd"/>
+        <w:t>Create an assembly</w:t>
+      </w:r>
     </w:p>
     <w:p>
       <w:pPr>
@@ -1131,23 +987,7 @@
           <w:sz w:val="24"/>
           <w:szCs w:val="24"/>
         </w:rPr>
-        <w:t xml:space="preserve">Create a key </w:t>
-      </w:r>
-      <w:proofErr w:type="gramStart"/>
-      <w:r>
-        <w:rPr>
-          <w:sz w:val="24"/>
-          <w:szCs w:val="24"/>
-        </w:rPr>
-        <w:t>pair</w:t>
-      </w:r>
-      <w:proofErr w:type="gramEnd"/>
-      <w:r>
-        <w:rPr>
-          <w:sz w:val="24"/>
-          <w:szCs w:val="24"/>
-        </w:rPr>
-        <w:t xml:space="preserve"> </w:t>
+        <w:t xml:space="preserve">Create a key pair </w:t>
       </w:r>
     </w:p>
     <w:p>
@@ -1182,7 +1022,6 @@
         <w:t xml:space="preserve">In visual studio developer </w:t>
       </w:r>
       <w:proofErr w:type="spellStart"/>
-      <w:proofErr w:type="gramStart"/>
       <w:r>
         <w:rPr>
           <w:sz w:val="24"/>
@@ -1196,15 +1035,7 @@
           <w:sz w:val="24"/>
           <w:szCs w:val="24"/>
         </w:rPr>
-        <w:t xml:space="preserve"> :</w:t>
-      </w:r>
-      <w:proofErr w:type="gramEnd"/>
-      <w:r>
-        <w:rPr>
-          <w:sz w:val="24"/>
-          <w:szCs w:val="24"/>
-        </w:rPr>
-        <w:t xml:space="preserve"> </w:t>
+        <w:t xml:space="preserve"> : </w:t>
       </w:r>
     </w:p>
     <w:p>
@@ -1253,23 +1084,7 @@
           <w:sz w:val="24"/>
           <w:szCs w:val="24"/>
         </w:rPr>
-        <w:t xml:space="preserve"> </w:t>
-      </w:r>
-      <w:proofErr w:type="gramStart"/>
-      <w:r>
-        <w:rPr>
-          <w:sz w:val="24"/>
-          <w:szCs w:val="24"/>
-        </w:rPr>
-        <w:t>( at</w:t>
-      </w:r>
-      <w:proofErr w:type="gramEnd"/>
-      <w:r>
-        <w:rPr>
-          <w:sz w:val="24"/>
-          <w:szCs w:val="24"/>
-        </w:rPr>
-        <w:t xml:space="preserve"> the end)</w:t>
+        <w:t xml:space="preserve"> ( at the end)</w:t>
       </w:r>
     </w:p>
     <w:p>
@@ -1308,21 +1123,21 @@
           <w:sz w:val="24"/>
           <w:szCs w:val="24"/>
         </w:rPr>
-        <w:t>("C:\MyStrongKeys.s</w:t>
-      </w:r>
-      <w:r>
-        <w:rPr>
-          <w:sz w:val="24"/>
-          <w:szCs w:val="24"/>
-        </w:rPr>
-        <w:t>n</w:t>
-      </w:r>
-      <w:r>
-        <w:rPr>
-          <w:sz w:val="24"/>
-          <w:szCs w:val="24"/>
-        </w:rPr>
-        <w:t>k")]</w:t>
+        <w:t>("C:\</w:t>
+      </w:r>
+      <w:r>
+        <w:rPr>
+          <w:sz w:val="24"/>
+          <w:szCs w:val="24"/>
+        </w:rPr>
+        <w:t>\</w:t>
+      </w:r>
+      <w:r>
+        <w:rPr>
+          <w:sz w:val="24"/>
+          <w:szCs w:val="24"/>
+        </w:rPr>
+        <w:t>MyStrongKeys.sk")]</w:t>
       </w:r>
     </w:p>
     <w:p>
@@ -1358,17 +1173,8 @@
           <w:sz w:val="24"/>
           <w:szCs w:val="24"/>
         </w:rPr>
-        <w:t xml:space="preserve"> </w:t>
-      </w:r>
-      <w:proofErr w:type="gramStart"/>
-      <w:r>
-        <w:rPr>
-          <w:sz w:val="24"/>
-          <w:szCs w:val="24"/>
-        </w:rPr>
-        <w:t>file</w:t>
-      </w:r>
-      <w:proofErr w:type="gramEnd"/>
+        <w:t xml:space="preserve"> file</w:t>
+      </w:r>
     </w:p>
     <w:p>
       <w:pPr>
@@ -1545,17 +1351,8 @@
           <w:sz w:val="24"/>
           <w:szCs w:val="24"/>
         </w:rPr>
-        <w:t xml:space="preserve">To uninstall the GAC added </w:t>
-      </w:r>
-      <w:proofErr w:type="gramStart"/>
-      <w:r>
-        <w:rPr>
-          <w:sz w:val="24"/>
-          <w:szCs w:val="24"/>
-        </w:rPr>
-        <w:t>assembly</w:t>
-      </w:r>
-      <w:proofErr w:type="gramEnd"/>
+        <w:t>To uninstall the GAC added assembly</w:t>
+      </w:r>
     </w:p>
     <w:p>
       <w:pPr>
@@ -1645,20 +1442,8 @@
           <w:sz w:val="19"/>
           <w:szCs w:val="19"/>
         </w:rPr>
-        <w:t xml:space="preserve"> Calculator_Assembly.Class1(</w:t>
-      </w:r>
-      <w:proofErr w:type="gramStart"/>
-      <w:r>
-        <w:rPr>
-          <w:rFonts w:ascii="Cascadia Mono" w:hAnsi="Cascadia Mono" w:cs="Cascadia Mono"/>
-          <w:color w:val="000000"/>
-          <w:kern w:val="0"/>
-          <w:sz w:val="19"/>
-          <w:szCs w:val="19"/>
-        </w:rPr>
-        <w:t>);</w:t>
-      </w:r>
-      <w:proofErr w:type="gramEnd"/>
+        <w:t xml:space="preserve"> Calculator_Assembly.Class1();</w:t>
+      </w:r>
     </w:p>
     <w:p>
       <w:pPr>
@@ -1943,17 +1728,8 @@
           <w:sz w:val="24"/>
           <w:szCs w:val="24"/>
         </w:rPr>
-        <w:t xml:space="preserve">To access the </w:t>
-      </w:r>
-      <w:proofErr w:type="gramStart"/>
-      <w:r>
-        <w:rPr>
-          <w:sz w:val="24"/>
-          <w:szCs w:val="24"/>
-        </w:rPr>
-        <w:t>IL :</w:t>
-      </w:r>
-      <w:proofErr w:type="gramEnd"/>
+        <w:t>To access the IL :</w:t>
+      </w:r>
     </w:p>
     <w:p>
       <w:pPr>
@@ -2250,7 +2026,6 @@
         <w:t>csc /</w:t>
       </w:r>
       <w:proofErr w:type="spellStart"/>
-      <w:proofErr w:type="gramStart"/>
       <w:r>
         <w:rPr>
           <w:sz w:val="24"/>
@@ -2259,7 +2034,6 @@
         <w:t>target:library</w:t>
       </w:r>
       <w:proofErr w:type="spellEnd"/>
-      <w:proofErr w:type="gramEnd"/>
       <w:r>
         <w:rPr>
           <w:sz w:val="24"/>

</xml_diff>